<commit_message>
Comment code & Doc update
- Commented code
- Updated doc with clean code
</commit_message>
<xml_diff>
--- a/laborationsrapport-1.docx
+++ b/laborationsrapport-1.docx
@@ -729,6 +729,8 @@
         </w:rPr>
         <w:t>Genomförande</w:t>
       </w:r>
+      <w:bookmarkStart w:id="0" w:name="_GoBack"/>
+      <w:bookmarkEnd w:id="0"/>
       <w:r>
         <w:rPr>
           <w:noProof/>
@@ -1003,8 +1005,6 @@
           <w:cols w:space="720"/>
         </w:sectPr>
       </w:pPr>
-      <w:bookmarkStart w:id="2" w:name="_GoBack"/>
-      <w:bookmarkEnd w:id="2"/>
     </w:p>
     <w:p>
       <w:pPr>
@@ -1116,39 +1116,6 @@
         <w:t>”Git” och webbhotellet ”Github” för att hålla koll på mina ändringar och lagra min kod i ett säkert ställe. I och med detta så kan även felsökningen förenklas då man lättare kan hoppa tillbaks till en tidigare fungerande version och även se exakta modifieringar som har gjorts mellan två olika versioner.</w:t>
       </w:r>
     </w:p>
-    <w:p/>
-    <w:p>
-      <w:pPr>
-        <w:pStyle w:val="Heading1"/>
-      </w:pPr>
-      <w:bookmarkStart w:id="6" w:name="_Toc315610836"/>
-      <w:r>
-        <w:t>Systembeskrivning</w:t>
-      </w:r>
-      <w:bookmarkEnd w:id="6"/>
-    </w:p>
-    <w:p>
-      <w:r>
-        <w:t xml:space="preserve">Systemet är </w:t>
-      </w:r>
-      <w:r>
-        <w:t xml:space="preserve">uppbyggd av </w:t>
-      </w:r>
-      <w:r>
-        <w:t>smarta objekt av tre olika definitionsklasser; en klass som representerar en kund, en klass som representerar ett sparkonto och en klass som är  bankens logik och system. Tanken med skapandet av smarta objekt och instanser är att dessa enkelt modulariserar systemet, inkapslar data och strukturer, för att sedan erbjuda ett antal publika tjänster via sitt gränssnitt som andra delar av systemet kan aktivera för att styra dess utseende och beteende.</w:t>
-      </w:r>
-    </w:p>
-    <w:p>
-      <w:r>
-        <w:t>Saving</w:t>
-      </w:r>
-      <w:r>
-        <w:t>s</w:t>
-      </w:r>
-      <w:r>
-        <w:t xml:space="preserve">Account klassen implementerar en definitionsklass för sparkonton. Denna klass hanterar all information och tjänster som är relaterade till ett sparkonto som saldo, räntesatser, utföra transaktioner etc. </w:t>
-      </w:r>
-    </w:p>
     <w:p>
       <w:pPr>
         <w:numPr>
@@ -1157,14 +1124,55 @@
         </w:numPr>
       </w:pPr>
       <w:r>
+        <w:t>Kommentering av klasser och metoder har gjorts med hjälp av Javadoc. När det gäller annan kommentering av koden och det som sker där så har jag försökt att praktisera filosofin ”clean code” och därmed koncentrera mig på koda så strukturerat och tydligt som möjligt så att koden blir självförklarande. Därmed kommenterar jag endast där det kan anses vara behövligt eller otyligt.</w:t>
+      </w:r>
+    </w:p>
+    <w:p/>
+    <w:p>
+      <w:pPr>
+        <w:pStyle w:val="Heading1"/>
+      </w:pPr>
+      <w:bookmarkStart w:id="6" w:name="_Toc315610836"/>
+      <w:r>
+        <w:t>Systembeskrivning</w:t>
+      </w:r>
+      <w:bookmarkEnd w:id="6"/>
+    </w:p>
+    <w:p>
+      <w:r>
+        <w:t xml:space="preserve">Systemet är </w:t>
+      </w:r>
+      <w:r>
+        <w:t xml:space="preserve">uppbyggd av </w:t>
+      </w:r>
+      <w:r>
+        <w:t xml:space="preserve">smarta objekt av tre olika definitionsklasser; en klass som representerar en kund, en klass som representerar ett sparkonto och en klass som är  bankens logik och system. Tanken med skapandet av smarta objekt och instanser är att dessa enkelt modulariserar systemet, inkapslar data och strukturer, för att sedan erbjuda ett </w:t>
+      </w:r>
+      <w:r>
         <w:lastRenderedPageBreak/>
-        <w:t xml:space="preserve">Customer klassen implementerar en definitionsklass för kunder. </w:t>
-      </w:r>
-      <w:r>
-        <w:t>Denna klass hanterar all information och tjänste</w:t>
-      </w:r>
-      <w:r>
-        <w:t>r som är relaterade till e</w:t>
+        <w:t>antal publika tjänster via sitt gränssnitt som andra delar av systemet kan aktivera för att styra dess utseende och beteende.</w:t>
+      </w:r>
+    </w:p>
+    <w:p>
+      <w:r>
+        <w:t>Saving</w:t>
+      </w:r>
+      <w:r>
+        <w:t>s</w:t>
+      </w:r>
+      <w:r>
+        <w:t xml:space="preserve">Account klassen implementerar en definitionsklass för sparkonton. Denna klass hanterar all information och tjänster som är relaterade till ett sparkonto som saldo, räntesatser, utföra transaktioner etc. </w:t>
+      </w:r>
+    </w:p>
+    <w:p>
+      <w:pPr>
+        <w:numPr>
+          <w:ilvl w:val="0"/>
+          <w:numId w:val="0"/>
+        </w:numPr>
+      </w:pPr>
+      <w:r>
+        <w:t>Customer klassen implementerar en definitionsklass för kunder. Denna klass hanterar all information och tjänster som är relaterade till e</w:t>
       </w:r>
       <w:r>
         <w:t>n kund som namn och konton som kunden äger.</w:t>
@@ -1216,16 +1224,7 @@
         <w:t>Då det kändes naturligt att kontotypen för klassen är ett ”sparkonto” och att detta aldrig ska behöva ändras för denna klass så föll valet på att detta skulle representeras som en konstant. Faktumet att detta är gemensamt för alla instanser för denna klass ledde till att jag valde att deklarera denna variabel som final static. Nyckelordet ”final” för kontant och ”static” att detta är en klassvariabel snarare än en instansvariabel.</w:t>
       </w:r>
       <w:r>
-        <w:t xml:space="preserve"> </w:t>
-      </w:r>
-      <w:r>
-        <w:t>(Galjic 2013</w:t>
-      </w:r>
-      <w:r>
-        <w:t>, 526</w:t>
-      </w:r>
-      <w:r>
-        <w:t>).</w:t>
+        <w:t xml:space="preserve"> (Galjic 2013, 526).</w:t>
       </w:r>
     </w:p>
     <w:p>
@@ -1363,13 +1362,7 @@
         <w:t xml:space="preserve">. </w:t>
       </w:r>
       <w:r>
-        <w:t>(Galjic 2013</w:t>
-      </w:r>
-      <w:r>
-        <w:t>, 508</w:t>
-      </w:r>
-      <w:r>
-        <w:t>).</w:t>
+        <w:t>(Galjic 2013, 508).</w:t>
       </w:r>
     </w:p>
     <w:p>
@@ -1381,6 +1374,7 @@
         </w:numPr>
       </w:pPr>
       <w:r>
+        <w:lastRenderedPageBreak/>
         <w:t xml:space="preserve">Denna klass - likt övriga klasser – kommenteras via Javadocs standard. </w:t>
       </w:r>
       <w:r>
@@ -1517,13 +1511,7 @@
         <w:t xml:space="preserve">Anledningen till att jag väljer att ha samma namn är att namnen på variablerna/argumenten är självförklarande och tydliga då de representerar samma sak och att jag därmed inte vill lägga ned tid på att hitta på olika namn för samma representationer. </w:t>
       </w:r>
       <w:r>
-        <w:t>(Galjic 2013</w:t>
-      </w:r>
-      <w:r>
-        <w:t>, 500</w:t>
-      </w:r>
-      <w:r>
-        <w:t>).</w:t>
+        <w:t>(Galjic 2013, 500).</w:t>
       </w:r>
     </w:p>
     <w:p>
@@ -1538,13 +1526,7 @@
         <w:t xml:space="preserve">I denna klass - likt övriga klasser - kan vi se exempel på s.k. set och get metoder som är ett vanligt sätt att manipulera och erhålla variabel värden i objektorienterad programmering. </w:t>
       </w:r>
       <w:r>
-        <w:t>(Galjic 2013</w:t>
-      </w:r>
-      <w:r>
-        <w:t>, 575</w:t>
-      </w:r>
-      <w:r>
-        <w:t>).</w:t>
+        <w:t>(Galjic 2013, 575).</w:t>
       </w:r>
     </w:p>
     <w:p>
@@ -1565,19 +1547,17 @@
         <w:t xml:space="preserve">” kan vi se exempel på </w:t>
       </w:r>
       <w:r>
-        <w:t>att vi skapar en referens till ett SavingsAccount objekt och samtidigt skapar ett objekt av typen Savingsaccount via operatorn ”new”. I och med att operatorn ”new” endast skapar ett namnlöst objekt så skapar vi en referens till denne som vi sedan använder i programmet för att utföra olika aktioner.</w:t>
+        <w:t xml:space="preserve">att vi skapar en referens till ett SavingsAccount objekt och samtidigt skapar ett objekt av typen Savingsaccount via operatorn ”new”. I och med att operatorn ”new” endast skapar ett namnlöst objekt så </w:t>
+      </w:r>
+      <w:r>
+        <w:lastRenderedPageBreak/>
+        <w:t>skapar vi en referens till denne som vi sedan använder i programmet för att utföra olika aktioner.</w:t>
       </w:r>
       <w:r>
         <w:t xml:space="preserve"> </w:t>
       </w:r>
       <w:r>
-        <w:t>(Galjic 2013</w:t>
-      </w:r>
-      <w:r>
-        <w:t>, 308</w:t>
-      </w:r>
-      <w:r>
-        <w:t>).</w:t>
+        <w:t>(Galjic 2013, 308).</w:t>
       </w:r>
     </w:p>
     <w:p>
@@ -1619,7 +1599,6 @@
         </w:numPr>
       </w:pPr>
       <w:r>
-        <w:lastRenderedPageBreak/>
         <w:t>Metoden clear() som tar bort alla element/referenser i listan vilket leder till att inga referenser existerar för objekten av typen ”SavingsAccount” vilket gör att dessa blir föremål för Javas skräpinsamlare.</w:t>
       </w:r>
     </w:p>
@@ -1759,13 +1738,7 @@
         <w:t xml:space="preserve">Om jag senare skulle välja att skapa specifik konstruktor med argument och dylikt så kommer kompilatorn inte att skapa en förvald konstruktor och jag skulle då explicit behöva skapa en förvald konstruktor utan argument. </w:t>
       </w:r>
       <w:r>
-        <w:t>(Galjic 2013</w:t>
-      </w:r>
-      <w:r>
-        <w:t>, 503</w:t>
-      </w:r>
-      <w:r>
-        <w:t>).</w:t>
+        <w:t>(Galjic 2013, 503).</w:t>
       </w:r>
     </w:p>
     <w:p>
@@ -1798,7 +1771,11 @@
         <w:t>Du kommer troligtvis att skapa ett antal hjälpmetoder, privata metoder</w:t>
       </w:r>
       <w:r>
-        <w:t xml:space="preserve">”. Jag kom ”bara” fram till att jag behövde en hjälpmetod. Mina tankar florerade annars i om jag kunde fytta ned en del logik för uppsamling av data till klassen ”Customer” och erhålla denna information via metoder i den klassen. T.ex. att metoden ”getCustomer” endast kallar en metod i klassen ”Customer” som sedan bygger upp information och returnerar listan av strängar. </w:t>
+        <w:t xml:space="preserve">”. Jag kom ”bara” fram till att jag behövde en hjälpmetod. Mina tankar florerade annars i om </w:t>
+      </w:r>
+      <w:r>
+        <w:lastRenderedPageBreak/>
+        <w:t xml:space="preserve">jag kunde fytta ned en del logik för uppsamling av data till klassen ”Customer” och erhålla denna information via metoder i den klassen. T.ex. att metoden ”getCustomer” endast kallar en metod i klassen ”Customer” som sedan bygger upp information och returnerar listan av strängar. </w:t>
       </w:r>
       <w:r>
         <w:t>Men detta kanske är mer av en smaksak.</w:t>
@@ -1815,7 +1792,6 @@
       </w:pPr>
       <w:bookmarkStart w:id="8" w:name="_Toc315610838"/>
       <w:r>
-        <w:lastRenderedPageBreak/>
         <w:t>Referenser</w:t>
       </w:r>
       <w:bookmarkEnd w:id="8"/>
@@ -1980,14 +1956,7 @@
           <w:i/>
           <w:lang w:val="en-US"/>
         </w:rPr>
-        <w:t>Best</w:t>
-      </w:r>
-      <w:r>
-        <w:rPr>
-          <w:i/>
-          <w:lang w:val="en-US"/>
-        </w:rPr>
-        <w:t xml:space="preserve"> practice for initializing an </w:t>
+        <w:t xml:space="preserve">Best practice for initializing an </w:t>
       </w:r>
       <w:proofErr w:type="spellStart"/>
       <w:r>
@@ -2752,19 +2721,13 @@
         <w:lang w:bidi="x-none"/>
       </w:rPr>
     </w:pPr>
-    <w:bookmarkStart w:id="0" w:name="_Hlk529255177"/>
-    <w:bookmarkStart w:id="1" w:name="_Hlk529255178"/>
+    <w:bookmarkStart w:id="1" w:name="_Hlk529255177"/>
+    <w:bookmarkStart w:id="2" w:name="_Hlk529255178"/>
     <w:r>
-      <w:t>D0018</w:t>
+      <w:t>D0018D, Objektorienterad programmering i Java</w:t>
     </w:r>
-    <w:r>
-      <w:t xml:space="preserve">D, </w:t>
-    </w:r>
-    <w:r>
-      <w:t>Objektorienterad programmering i Java</w:t>
-    </w:r>
-    <w:bookmarkEnd w:id="0"/>
     <w:bookmarkEnd w:id="1"/>
+    <w:bookmarkEnd w:id="2"/>
   </w:p>
 </w:hdr>
 </file>

</xml_diff>